<commit_message>
Update to 2021 version
Major changes include:

- Add course-overview-2019.xlsx file whose contents (a pdf file printed
  and cropped) are included in ict-gradprograms.docx
- Adjusted the the proportion and width of photos in
  ict-group-and-field.pptx
- Modified the details of table of contents
- Adjusted the width and height of table cells in ict-faculty.docx
</commit_message>
<xml_diff>
--- a/src/colophon-and-backcover.docx
+++ b/src/colophon-and-backcover.docx
@@ -70,7 +70,7 @@
                                 <w:sz w:val="28"/>
                                 <w:szCs w:val="28"/>
                               </w:rPr>
-                              <w:t>２０２０年度版</w:t>
+                              <w:t>２０２</w:t>
                             </w:r>
                             <w:r>
                               <w:rPr>
@@ -81,7 +81,18 @@
                                 <w:sz w:val="28"/>
                                 <w:szCs w:val="28"/>
                               </w:rPr>
-                              <w:t xml:space="preserve">　第１版</w:t>
+                              <w:t>１</w:t>
+                            </w:r>
+                            <w:r>
+                              <w:rPr>
+                                <w:rFonts w:ascii="Calibri" w:hAnsi="MS Mincho" w:hint="eastAsia"/>
+                                <w:b/>
+                                <w:bCs/>
+                                <w:color w:val="000000"/>
+                                <w:sz w:val="28"/>
+                                <w:szCs w:val="28"/>
+                              </w:rPr>
+                              <w:t>年度版　第１版</w:t>
                             </w:r>
                           </w:p>
                           <w:p>
@@ -126,7 +137,21 @@
                                 <w:rFonts w:ascii="Calibri" w:hAnsi="MS Mincho" w:hint="eastAsia"/>
                                 <w:color w:val="000000"/>
                               </w:rPr>
-                              <w:t>２０２０年４月１日</w:t>
+                              <w:t>２０２</w:t>
+                            </w:r>
+                            <w:r>
+                              <w:rPr>
+                                <w:rFonts w:ascii="Calibri" w:hAnsi="MS Mincho" w:hint="eastAsia"/>
+                                <w:color w:val="000000"/>
+                              </w:rPr>
+                              <w:t>１</w:t>
+                            </w:r>
+                            <w:r>
+                              <w:rPr>
+                                <w:rFonts w:ascii="Calibri" w:hAnsi="MS Mincho" w:hint="eastAsia"/>
+                                <w:color w:val="000000"/>
+                              </w:rPr>
+                              <w:t>年４月１日</w:t>
                             </w:r>
                           </w:p>
                         </w:txbxContent>
@@ -175,7 +200,7 @@
                           <w:sz w:val="28"/>
                           <w:szCs w:val="28"/>
                         </w:rPr>
-                        <w:t>２０２０年度版</w:t>
+                        <w:t>２０２</w:t>
                       </w:r>
                       <w:r>
                         <w:rPr>
@@ -186,7 +211,18 @@
                           <w:sz w:val="28"/>
                           <w:szCs w:val="28"/>
                         </w:rPr>
-                        <w:t xml:space="preserve">　第１版</w:t>
+                        <w:t>１</w:t>
+                      </w:r>
+                      <w:r>
+                        <w:rPr>
+                          <w:rFonts w:ascii="Calibri" w:hAnsi="MS Mincho" w:hint="eastAsia"/>
+                          <w:b/>
+                          <w:bCs/>
+                          <w:color w:val="000000"/>
+                          <w:sz w:val="28"/>
+                          <w:szCs w:val="28"/>
+                        </w:rPr>
+                        <w:t>年度版　第１版</w:t>
                       </w:r>
                     </w:p>
                     <w:p>
@@ -231,7 +267,21 @@
                           <w:rFonts w:ascii="Calibri" w:hAnsi="MS Mincho" w:hint="eastAsia"/>
                           <w:color w:val="000000"/>
                         </w:rPr>
-                        <w:t>２０２０年４月１日</w:t>
+                        <w:t>２０２</w:t>
+                      </w:r>
+                      <w:r>
+                        <w:rPr>
+                          <w:rFonts w:ascii="Calibri" w:hAnsi="MS Mincho" w:hint="eastAsia"/>
+                          <w:color w:val="000000"/>
+                        </w:rPr>
+                        <w:t>１</w:t>
+                      </w:r>
+                      <w:r>
+                        <w:rPr>
+                          <w:rFonts w:ascii="Calibri" w:hAnsi="MS Mincho" w:hint="eastAsia"/>
+                          <w:color w:val="000000"/>
+                        </w:rPr>
+                        <w:t>年４月１日</w:t>
                       </w:r>
                     </w:p>
                   </w:txbxContent>
@@ -249,6 +299,7 @@
       </w:r>
       <w:r>
         <w:rPr>
+          <w:noProof/>
           <w:sz w:val="20"/>
         </w:rPr>
         <w:lastRenderedPageBreak/>
@@ -361,6 +412,7 @@
       </w:r>
       <w:r>
         <w:rPr>
+          <w:noProof/>
           <w:sz w:val="20"/>
         </w:rPr>
         <mc:AlternateContent>
@@ -470,6 +522,7 @@
       </w:r>
       <w:r>
         <w:rPr>
+          <w:noProof/>
           <w:sz w:val="20"/>
         </w:rPr>
         <w:drawing>

</xml_diff>